<commit_message>
new data and parsers
</commit_message>
<xml_diff>
--- a/data/Приложение №3 (2)/Базовые компетенции преподавателей Авиационных учебных центров.docx
+++ b/data/Приложение №3 (2)/Базовые компетенции преподавателей Авиационных учебных центров.docx
@@ -188,10 +188,10 @@
       </w:tblPr>
       <w:tblGrid>
         <w:gridCol w:w="675"/>
-        <w:gridCol w:w="4876"/>
-        <w:gridCol w:w="907"/>
+        <w:gridCol w:w="4875"/>
+        <w:gridCol w:w="908"/>
         <w:gridCol w:w="993"/>
-        <w:gridCol w:w="1121"/>
+        <w:gridCol w:w="1120"/>
         <w:gridCol w:w="1478"/>
       </w:tblGrid>
       <w:tr>
@@ -245,7 +245,7 @@
         </w:tc>
         <w:tc>
           <w:tcPr>
-            <w:tcW w:w="4876" w:type="dxa"/>
+            <w:tcW w:w="4875" w:type="dxa"/>
             <w:vMerge w:val="restart"/>
             <w:tcBorders>
               <w:top w:val="single" w:sz="4" w:space="0" w:color="000000"/>
@@ -273,7 +273,7 @@
         </w:tc>
         <w:tc>
           <w:tcPr>
-            <w:tcW w:w="907" w:type="dxa"/>
+            <w:tcW w:w="908" w:type="dxa"/>
             <w:vMerge w:val="restart"/>
             <w:tcBorders>
               <w:top w:val="single" w:sz="4" w:space="0" w:color="000000"/>
@@ -302,7 +302,7 @@
         </w:tc>
         <w:tc>
           <w:tcPr>
-            <w:tcW w:w="2114" w:type="dxa"/>
+            <w:tcW w:w="2113" w:type="dxa"/>
             <w:gridSpan w:val="2"/>
             <w:tcBorders>
               <w:top w:val="single" w:sz="4" w:space="0" w:color="000000"/>
@@ -398,7 +398,7 @@
         </w:tc>
         <w:tc>
           <w:tcPr>
-            <w:tcW w:w="4876" w:type="dxa"/>
+            <w:tcW w:w="4875" w:type="dxa"/>
             <w:vMerge w:val="continue"/>
             <w:tcBorders>
               <w:top w:val="single" w:sz="4" w:space="0" w:color="000000"/>
@@ -426,7 +426,7 @@
         </w:tc>
         <w:tc>
           <w:tcPr>
-            <w:tcW w:w="907" w:type="dxa"/>
+            <w:tcW w:w="908" w:type="dxa"/>
             <w:vMerge w:val="continue"/>
             <w:tcBorders>
               <w:top w:val="single" w:sz="4" w:space="0" w:color="000000"/>
@@ -482,7 +482,7 @@
         </w:tc>
         <w:tc>
           <w:tcPr>
-            <w:tcW w:w="1121" w:type="dxa"/>
+            <w:tcW w:w="1120" w:type="dxa"/>
             <w:tcBorders>
               <w:top w:val="single" w:sz="4" w:space="0" w:color="000000"/>
               <w:left w:val="single" w:sz="4" w:space="0" w:color="000000"/>
@@ -574,7 +574,7 @@
         </w:tc>
         <w:tc>
           <w:tcPr>
-            <w:tcW w:w="4876" w:type="dxa"/>
+            <w:tcW w:w="4875" w:type="dxa"/>
             <w:tcBorders>
               <w:top w:val="single" w:sz="4" w:space="0" w:color="000000"/>
               <w:left w:val="single" w:sz="4" w:space="0" w:color="000000"/>
@@ -587,40 +587,20 @@
             <w:pPr>
               <w:pStyle w:val="Normal"/>
               <w:jc w:val="left"/>
-              <w:rPr>
-                <w:b/>
-                <w:b/>
-                <w:szCs w:val="24"/>
-              </w:rPr>
-            </w:pPr>
-            <w:r>
-              <w:rPr>
-                <w:b/>
-                <w:szCs w:val="24"/>
-              </w:rPr>
-              <w:t>Раздел 1</w:t>
-            </w:r>
-          </w:p>
-          <w:p>
-            <w:pPr>
-              <w:pStyle w:val="Normal"/>
-              <w:jc w:val="left"/>
-              <w:rPr>
-                <w:szCs w:val="24"/>
-              </w:rPr>
-            </w:pPr>
-            <w:r>
-              <w:rPr>
-                <w:b/>
-                <w:szCs w:val="24"/>
-              </w:rPr>
-              <w:t>Особенности обучения взрослых</w:t>
-            </w:r>
-          </w:p>
-        </w:tc>
-        <w:tc>
-          <w:tcPr>
-            <w:tcW w:w="907" w:type="dxa"/>
+              <w:rPr/>
+            </w:pPr>
+            <w:r>
+              <w:rPr>
+                <w:b/>
+                <w:szCs w:val="24"/>
+              </w:rPr>
+              <w:t>Раздел 1 Особенности обучения взрослых</w:t>
+            </w:r>
+          </w:p>
+        </w:tc>
+        <w:tc>
+          <w:tcPr>
+            <w:tcW w:w="908" w:type="dxa"/>
             <w:tcBorders>
               <w:top w:val="single" w:sz="4" w:space="0" w:color="000000"/>
               <w:left w:val="single" w:sz="4" w:space="0" w:color="000000"/>
@@ -682,7 +662,7 @@
         </w:tc>
         <w:tc>
           <w:tcPr>
-            <w:tcW w:w="1121" w:type="dxa"/>
+            <w:tcW w:w="1120" w:type="dxa"/>
             <w:tcBorders>
               <w:top w:val="single" w:sz="4" w:space="0" w:color="000000"/>
               <w:left w:val="single" w:sz="4" w:space="0" w:color="000000"/>
@@ -777,7 +757,7 @@
         </w:tc>
         <w:tc>
           <w:tcPr>
-            <w:tcW w:w="4876" w:type="dxa"/>
+            <w:tcW w:w="4875" w:type="dxa"/>
             <w:tcBorders>
               <w:top w:val="single" w:sz="4" w:space="0" w:color="000000"/>
               <w:left w:val="single" w:sz="4" w:space="0" w:color="000000"/>
@@ -805,7 +785,7 @@
         </w:tc>
         <w:tc>
           <w:tcPr>
-            <w:tcW w:w="907" w:type="dxa"/>
+            <w:tcW w:w="908" w:type="dxa"/>
             <w:tcBorders>
               <w:top w:val="single" w:sz="4" w:space="0" w:color="000000"/>
               <w:left w:val="single" w:sz="4" w:space="0" w:color="000000"/>
@@ -861,7 +841,7 @@
         </w:tc>
         <w:tc>
           <w:tcPr>
-            <w:tcW w:w="1121" w:type="dxa"/>
+            <w:tcW w:w="1120" w:type="dxa"/>
             <w:tcBorders>
               <w:top w:val="single" w:sz="4" w:space="0" w:color="000000"/>
               <w:left w:val="single" w:sz="4" w:space="0" w:color="000000"/>
@@ -950,7 +930,7 @@
         </w:tc>
         <w:tc>
           <w:tcPr>
-            <w:tcW w:w="4876" w:type="dxa"/>
+            <w:tcW w:w="4875" w:type="dxa"/>
             <w:tcBorders>
               <w:top w:val="single" w:sz="4" w:space="0" w:color="000000"/>
               <w:left w:val="single" w:sz="4" w:space="0" w:color="000000"/>
@@ -978,7 +958,7 @@
         </w:tc>
         <w:tc>
           <w:tcPr>
-            <w:tcW w:w="907" w:type="dxa"/>
+            <w:tcW w:w="908" w:type="dxa"/>
             <w:tcBorders>
               <w:top w:val="single" w:sz="4" w:space="0" w:color="000000"/>
               <w:left w:val="single" w:sz="4" w:space="0" w:color="000000"/>
@@ -1034,7 +1014,7 @@
         </w:tc>
         <w:tc>
           <w:tcPr>
-            <w:tcW w:w="1121" w:type="dxa"/>
+            <w:tcW w:w="1120" w:type="dxa"/>
             <w:tcBorders>
               <w:top w:val="single" w:sz="4" w:space="0" w:color="000000"/>
               <w:left w:val="single" w:sz="4" w:space="0" w:color="000000"/>
@@ -1122,7 +1102,7 @@
         </w:tc>
         <w:tc>
           <w:tcPr>
-            <w:tcW w:w="4876" w:type="dxa"/>
+            <w:tcW w:w="4875" w:type="dxa"/>
             <w:tcBorders>
               <w:top w:val="single" w:sz="4" w:space="0" w:color="000000"/>
               <w:left w:val="single" w:sz="4" w:space="0" w:color="000000"/>
@@ -1150,7 +1130,7 @@
         </w:tc>
         <w:tc>
           <w:tcPr>
-            <w:tcW w:w="907" w:type="dxa"/>
+            <w:tcW w:w="908" w:type="dxa"/>
             <w:tcBorders>
               <w:top w:val="single" w:sz="4" w:space="0" w:color="000000"/>
               <w:left w:val="single" w:sz="4" w:space="0" w:color="000000"/>
@@ -1206,7 +1186,7 @@
         </w:tc>
         <w:tc>
           <w:tcPr>
-            <w:tcW w:w="1121" w:type="dxa"/>
+            <w:tcW w:w="1120" w:type="dxa"/>
             <w:tcBorders>
               <w:top w:val="single" w:sz="4" w:space="0" w:color="000000"/>
               <w:left w:val="single" w:sz="4" w:space="0" w:color="000000"/>
@@ -1294,7 +1274,7 @@
         </w:tc>
         <w:tc>
           <w:tcPr>
-            <w:tcW w:w="4876" w:type="dxa"/>
+            <w:tcW w:w="4875" w:type="dxa"/>
             <w:tcBorders>
               <w:top w:val="single" w:sz="4" w:space="0" w:color="000000"/>
               <w:left w:val="single" w:sz="4" w:space="0" w:color="000000"/>
@@ -1322,7 +1302,7 @@
         </w:tc>
         <w:tc>
           <w:tcPr>
-            <w:tcW w:w="907" w:type="dxa"/>
+            <w:tcW w:w="908" w:type="dxa"/>
             <w:tcBorders>
               <w:top w:val="single" w:sz="4" w:space="0" w:color="000000"/>
               <w:left w:val="single" w:sz="4" w:space="0" w:color="000000"/>
@@ -1378,7 +1358,7 @@
         </w:tc>
         <w:tc>
           <w:tcPr>
-            <w:tcW w:w="1121" w:type="dxa"/>
+            <w:tcW w:w="1120" w:type="dxa"/>
             <w:tcBorders>
               <w:top w:val="single" w:sz="4" w:space="0" w:color="000000"/>
               <w:left w:val="single" w:sz="4" w:space="0" w:color="000000"/>
@@ -1466,7 +1446,7 @@
         </w:tc>
         <w:tc>
           <w:tcPr>
-            <w:tcW w:w="4876" w:type="dxa"/>
+            <w:tcW w:w="4875" w:type="dxa"/>
             <w:tcBorders>
               <w:top w:val="single" w:sz="4" w:space="0" w:color="000000"/>
               <w:left w:val="single" w:sz="4" w:space="0" w:color="000000"/>
@@ -1494,7 +1474,7 @@
         </w:tc>
         <w:tc>
           <w:tcPr>
-            <w:tcW w:w="907" w:type="dxa"/>
+            <w:tcW w:w="908" w:type="dxa"/>
             <w:tcBorders>
               <w:top w:val="single" w:sz="4" w:space="0" w:color="000000"/>
               <w:left w:val="single" w:sz="4" w:space="0" w:color="000000"/>
@@ -1550,7 +1530,7 @@
         </w:tc>
         <w:tc>
           <w:tcPr>
-            <w:tcW w:w="1121" w:type="dxa"/>
+            <w:tcW w:w="1120" w:type="dxa"/>
             <w:tcBorders>
               <w:top w:val="single" w:sz="4" w:space="0" w:color="000000"/>
               <w:left w:val="single" w:sz="4" w:space="0" w:color="000000"/>
@@ -1639,7 +1619,7 @@
         </w:tc>
         <w:tc>
           <w:tcPr>
-            <w:tcW w:w="4876" w:type="dxa"/>
+            <w:tcW w:w="4875" w:type="dxa"/>
             <w:tcBorders>
               <w:top w:val="single" w:sz="4" w:space="0" w:color="000000"/>
               <w:left w:val="single" w:sz="4" w:space="0" w:color="000000"/>
@@ -1652,41 +1632,20 @@
             <w:pPr>
               <w:pStyle w:val="Normal"/>
               <w:jc w:val="left"/>
-              <w:rPr>
-                <w:b/>
-                <w:b/>
-                <w:szCs w:val="24"/>
-              </w:rPr>
-            </w:pPr>
-            <w:r>
-              <w:rPr>
-                <w:b/>
-                <w:szCs w:val="24"/>
-              </w:rPr>
-              <w:t>Раздел 2</w:t>
-            </w:r>
-          </w:p>
-          <w:p>
-            <w:pPr>
-              <w:pStyle w:val="Normal"/>
-              <w:jc w:val="left"/>
-              <w:rPr>
-                <w:szCs w:val="24"/>
-                <w:highlight w:val="yellow"/>
-              </w:rPr>
-            </w:pPr>
-            <w:r>
-              <w:rPr>
-                <w:b/>
-                <w:szCs w:val="24"/>
-              </w:rPr>
-              <w:t>Нормативно-правовая база, регламентирующая деятельность преподавателей авиационных учебных центров</w:t>
-            </w:r>
-          </w:p>
-        </w:tc>
-        <w:tc>
-          <w:tcPr>
-            <w:tcW w:w="907" w:type="dxa"/>
+              <w:rPr/>
+            </w:pPr>
+            <w:r>
+              <w:rPr>
+                <w:b/>
+                <w:szCs w:val="24"/>
+              </w:rPr>
+              <w:t>Раздел 2 Нормативно-правовая база, регламентирующая деятельность преподавателей авиационных учебных центров</w:t>
+            </w:r>
+          </w:p>
+        </w:tc>
+        <w:tc>
+          <w:tcPr>
+            <w:tcW w:w="908" w:type="dxa"/>
             <w:tcBorders>
               <w:top w:val="single" w:sz="4" w:space="0" w:color="000000"/>
               <w:left w:val="single" w:sz="4" w:space="0" w:color="000000"/>
@@ -1748,7 +1707,7 @@
         </w:tc>
         <w:tc>
           <w:tcPr>
-            <w:tcW w:w="1121" w:type="dxa"/>
+            <w:tcW w:w="1120" w:type="dxa"/>
             <w:tcBorders>
               <w:top w:val="single" w:sz="4" w:space="0" w:color="000000"/>
               <w:left w:val="single" w:sz="4" w:space="0" w:color="000000"/>
@@ -1843,7 +1802,7 @@
         </w:tc>
         <w:tc>
           <w:tcPr>
-            <w:tcW w:w="4876" w:type="dxa"/>
+            <w:tcW w:w="4875" w:type="dxa"/>
             <w:tcBorders>
               <w:top w:val="single" w:sz="4" w:space="0" w:color="000000"/>
               <w:left w:val="single" w:sz="4" w:space="0" w:color="000000"/>
@@ -1868,7 +1827,7 @@
         </w:tc>
         <w:tc>
           <w:tcPr>
-            <w:tcW w:w="907" w:type="dxa"/>
+            <w:tcW w:w="908" w:type="dxa"/>
             <w:tcBorders>
               <w:top w:val="single" w:sz="4" w:space="0" w:color="000000"/>
               <w:left w:val="single" w:sz="4" w:space="0" w:color="000000"/>
@@ -1924,7 +1883,7 @@
         </w:tc>
         <w:tc>
           <w:tcPr>
-            <w:tcW w:w="1121" w:type="dxa"/>
+            <w:tcW w:w="1120" w:type="dxa"/>
             <w:tcBorders>
               <w:top w:val="single" w:sz="4" w:space="0" w:color="000000"/>
               <w:left w:val="single" w:sz="4" w:space="0" w:color="000000"/>
@@ -2013,7 +1972,7 @@
         </w:tc>
         <w:tc>
           <w:tcPr>
-            <w:tcW w:w="4876" w:type="dxa"/>
+            <w:tcW w:w="4875" w:type="dxa"/>
             <w:tcBorders>
               <w:top w:val="single" w:sz="4" w:space="0" w:color="000000"/>
               <w:left w:val="single" w:sz="4" w:space="0" w:color="000000"/>
@@ -2038,7 +1997,7 @@
         </w:tc>
         <w:tc>
           <w:tcPr>
-            <w:tcW w:w="907" w:type="dxa"/>
+            <w:tcW w:w="908" w:type="dxa"/>
             <w:tcBorders>
               <w:top w:val="single" w:sz="4" w:space="0" w:color="000000"/>
               <w:left w:val="single" w:sz="4" w:space="0" w:color="000000"/>
@@ -2094,7 +2053,7 @@
         </w:tc>
         <w:tc>
           <w:tcPr>
-            <w:tcW w:w="1121" w:type="dxa"/>
+            <w:tcW w:w="1120" w:type="dxa"/>
             <w:tcBorders>
               <w:top w:val="single" w:sz="4" w:space="0" w:color="000000"/>
               <w:left w:val="single" w:sz="4" w:space="0" w:color="000000"/>
@@ -2183,7 +2142,7 @@
         </w:tc>
         <w:tc>
           <w:tcPr>
-            <w:tcW w:w="4876" w:type="dxa"/>
+            <w:tcW w:w="4875" w:type="dxa"/>
             <w:tcBorders>
               <w:top w:val="single" w:sz="4" w:space="0" w:color="000000"/>
               <w:left w:val="single" w:sz="4" w:space="0" w:color="000000"/>
@@ -2196,40 +2155,20 @@
             <w:pPr>
               <w:pStyle w:val="Normal"/>
               <w:jc w:val="left"/>
-              <w:rPr>
-                <w:b/>
-                <w:b/>
-                <w:szCs w:val="24"/>
-              </w:rPr>
-            </w:pPr>
-            <w:r>
-              <w:rPr>
-                <w:b/>
-                <w:szCs w:val="24"/>
-              </w:rPr>
-              <w:t>Раздел 3</w:t>
-            </w:r>
-          </w:p>
-          <w:p>
-            <w:pPr>
-              <w:pStyle w:val="Normal"/>
-              <w:jc w:val="left"/>
-              <w:rPr>
-                <w:szCs w:val="24"/>
-              </w:rPr>
-            </w:pPr>
-            <w:r>
-              <w:rPr>
-                <w:b/>
-                <w:szCs w:val="24"/>
-              </w:rPr>
-              <w:t>Различия между организованной и неорганизованной группой</w:t>
-            </w:r>
-          </w:p>
-        </w:tc>
-        <w:tc>
-          <w:tcPr>
-            <w:tcW w:w="907" w:type="dxa"/>
+              <w:rPr/>
+            </w:pPr>
+            <w:r>
+              <w:rPr>
+                <w:b/>
+                <w:szCs w:val="24"/>
+              </w:rPr>
+              <w:t>Раздел 3 Различия между организованной и неорганизованной группой</w:t>
+            </w:r>
+          </w:p>
+        </w:tc>
+        <w:tc>
+          <w:tcPr>
+            <w:tcW w:w="908" w:type="dxa"/>
             <w:tcBorders>
               <w:top w:val="single" w:sz="4" w:space="0" w:color="000000"/>
               <w:left w:val="single" w:sz="4" w:space="0" w:color="000000"/>
@@ -2291,7 +2230,7 @@
         </w:tc>
         <w:tc>
           <w:tcPr>
-            <w:tcW w:w="1121" w:type="dxa"/>
+            <w:tcW w:w="1120" w:type="dxa"/>
             <w:tcBorders>
               <w:top w:val="single" w:sz="4" w:space="0" w:color="000000"/>
               <w:left w:val="single" w:sz="4" w:space="0" w:color="000000"/>
@@ -2386,7 +2325,7 @@
         </w:tc>
         <w:tc>
           <w:tcPr>
-            <w:tcW w:w="4876" w:type="dxa"/>
+            <w:tcW w:w="4875" w:type="dxa"/>
             <w:tcBorders>
               <w:top w:val="single" w:sz="4" w:space="0" w:color="000000"/>
               <w:left w:val="single" w:sz="4" w:space="0" w:color="000000"/>
@@ -2414,7 +2353,7 @@
         </w:tc>
         <w:tc>
           <w:tcPr>
-            <w:tcW w:w="907" w:type="dxa"/>
+            <w:tcW w:w="908" w:type="dxa"/>
             <w:tcBorders>
               <w:top w:val="single" w:sz="4" w:space="0" w:color="000000"/>
               <w:left w:val="single" w:sz="4" w:space="0" w:color="000000"/>
@@ -2468,7 +2407,7 @@
         </w:tc>
         <w:tc>
           <w:tcPr>
-            <w:tcW w:w="1121" w:type="dxa"/>
+            <w:tcW w:w="1120" w:type="dxa"/>
             <w:tcBorders>
               <w:top w:val="single" w:sz="4" w:space="0" w:color="000000"/>
               <w:left w:val="single" w:sz="4" w:space="0" w:color="000000"/>
@@ -2556,7 +2495,7 @@
         </w:tc>
         <w:tc>
           <w:tcPr>
-            <w:tcW w:w="4876" w:type="dxa"/>
+            <w:tcW w:w="4875" w:type="dxa"/>
             <w:tcBorders>
               <w:top w:val="single" w:sz="4" w:space="0" w:color="000000"/>
               <w:left w:val="single" w:sz="4" w:space="0" w:color="000000"/>
@@ -2584,7 +2523,7 @@
         </w:tc>
         <w:tc>
           <w:tcPr>
-            <w:tcW w:w="907" w:type="dxa"/>
+            <w:tcW w:w="908" w:type="dxa"/>
             <w:tcBorders>
               <w:top w:val="single" w:sz="4" w:space="0" w:color="000000"/>
               <w:left w:val="single" w:sz="4" w:space="0" w:color="000000"/>
@@ -2638,7 +2577,7 @@
         </w:tc>
         <w:tc>
           <w:tcPr>
-            <w:tcW w:w="1121" w:type="dxa"/>
+            <w:tcW w:w="1120" w:type="dxa"/>
             <w:tcBorders>
               <w:top w:val="single" w:sz="4" w:space="0" w:color="000000"/>
               <w:left w:val="single" w:sz="4" w:space="0" w:color="000000"/>
@@ -2726,7 +2665,7 @@
         </w:tc>
         <w:tc>
           <w:tcPr>
-            <w:tcW w:w="4876" w:type="dxa"/>
+            <w:tcW w:w="4875" w:type="dxa"/>
             <w:tcBorders>
               <w:top w:val="single" w:sz="4" w:space="0" w:color="000000"/>
               <w:left w:val="single" w:sz="4" w:space="0" w:color="000000"/>
@@ -2754,7 +2693,7 @@
         </w:tc>
         <w:tc>
           <w:tcPr>
-            <w:tcW w:w="907" w:type="dxa"/>
+            <w:tcW w:w="908" w:type="dxa"/>
             <w:tcBorders>
               <w:top w:val="single" w:sz="4" w:space="0" w:color="000000"/>
               <w:left w:val="single" w:sz="4" w:space="0" w:color="000000"/>
@@ -2808,7 +2747,7 @@
         </w:tc>
         <w:tc>
           <w:tcPr>
-            <w:tcW w:w="1121" w:type="dxa"/>
+            <w:tcW w:w="1120" w:type="dxa"/>
             <w:tcBorders>
               <w:top w:val="single" w:sz="4" w:space="0" w:color="000000"/>
               <w:left w:val="single" w:sz="4" w:space="0" w:color="000000"/>
@@ -2896,7 +2835,7 @@
         </w:tc>
         <w:tc>
           <w:tcPr>
-            <w:tcW w:w="4876" w:type="dxa"/>
+            <w:tcW w:w="4875" w:type="dxa"/>
             <w:tcBorders>
               <w:top w:val="single" w:sz="4" w:space="0" w:color="000000"/>
               <w:left w:val="single" w:sz="4" w:space="0" w:color="000000"/>
@@ -2909,34 +2848,14 @@
             <w:pPr>
               <w:pStyle w:val="Normal"/>
               <w:jc w:val="left"/>
-              <w:rPr>
-                <w:b/>
-                <w:b/>
-                <w:szCs w:val="24"/>
-              </w:rPr>
-            </w:pPr>
-            <w:r>
-              <w:rPr>
-                <w:b/>
-                <w:szCs w:val="24"/>
-              </w:rPr>
-              <w:t>Раздел 4</w:t>
-            </w:r>
-          </w:p>
-          <w:p>
-            <w:pPr>
-              <w:pStyle w:val="Normal"/>
-              <w:jc w:val="left"/>
-              <w:rPr>
-                <w:szCs w:val="24"/>
-              </w:rPr>
-            </w:pPr>
-            <w:r>
-              <w:rPr>
-                <w:b/>
-                <w:szCs w:val="24"/>
-              </w:rPr>
-              <w:t>Навыки вербальной и невербальной коммуникации в процессе обучения</w:t>
+              <w:rPr/>
+            </w:pPr>
+            <w:r>
+              <w:rPr>
+                <w:b/>
+                <w:szCs w:val="24"/>
+              </w:rPr>
+              <w:t>Раздел 4 Навыки вербальной и невербальной коммуникации в процессе обучения</w:t>
             </w:r>
             <w:r>
               <w:rPr>
@@ -2948,7 +2867,7 @@
         </w:tc>
         <w:tc>
           <w:tcPr>
-            <w:tcW w:w="907" w:type="dxa"/>
+            <w:tcW w:w="908" w:type="dxa"/>
             <w:tcBorders>
               <w:top w:val="single" w:sz="4" w:space="0" w:color="000000"/>
               <w:left w:val="single" w:sz="4" w:space="0" w:color="000000"/>
@@ -3010,7 +2929,7 @@
         </w:tc>
         <w:tc>
           <w:tcPr>
-            <w:tcW w:w="1121" w:type="dxa"/>
+            <w:tcW w:w="1120" w:type="dxa"/>
             <w:tcBorders>
               <w:top w:val="single" w:sz="4" w:space="0" w:color="000000"/>
               <w:left w:val="single" w:sz="4" w:space="0" w:color="000000"/>
@@ -3108,7 +3027,7 @@
         </w:tc>
         <w:tc>
           <w:tcPr>
-            <w:tcW w:w="4876" w:type="dxa"/>
+            <w:tcW w:w="4875" w:type="dxa"/>
             <w:tcBorders>
               <w:top w:val="single" w:sz="4" w:space="0" w:color="000000"/>
               <w:left w:val="single" w:sz="4" w:space="0" w:color="000000"/>
@@ -3138,7 +3057,7 @@
         </w:tc>
         <w:tc>
           <w:tcPr>
-            <w:tcW w:w="907" w:type="dxa"/>
+            <w:tcW w:w="908" w:type="dxa"/>
             <w:tcBorders>
               <w:top w:val="single" w:sz="4" w:space="0" w:color="000000"/>
               <w:left w:val="single" w:sz="4" w:space="0" w:color="000000"/>
@@ -3193,7 +3112,7 @@
         </w:tc>
         <w:tc>
           <w:tcPr>
-            <w:tcW w:w="1121" w:type="dxa"/>
+            <w:tcW w:w="1120" w:type="dxa"/>
             <w:tcBorders>
               <w:top w:val="single" w:sz="4" w:space="0" w:color="000000"/>
               <w:left w:val="single" w:sz="4" w:space="0" w:color="000000"/>
@@ -3281,7 +3200,7 @@
         </w:tc>
         <w:tc>
           <w:tcPr>
-            <w:tcW w:w="4876" w:type="dxa"/>
+            <w:tcW w:w="4875" w:type="dxa"/>
             <w:tcBorders>
               <w:top w:val="single" w:sz="4" w:space="0" w:color="000000"/>
               <w:left w:val="single" w:sz="4" w:space="0" w:color="000000"/>
@@ -3311,7 +3230,7 @@
         </w:tc>
         <w:tc>
           <w:tcPr>
-            <w:tcW w:w="907" w:type="dxa"/>
+            <w:tcW w:w="908" w:type="dxa"/>
             <w:tcBorders>
               <w:top w:val="single" w:sz="4" w:space="0" w:color="000000"/>
               <w:left w:val="single" w:sz="4" w:space="0" w:color="000000"/>
@@ -3366,7 +3285,7 @@
         </w:tc>
         <w:tc>
           <w:tcPr>
-            <w:tcW w:w="1121" w:type="dxa"/>
+            <w:tcW w:w="1120" w:type="dxa"/>
             <w:tcBorders>
               <w:top w:val="single" w:sz="4" w:space="0" w:color="000000"/>
               <w:left w:val="single" w:sz="4" w:space="0" w:color="000000"/>
@@ -3469,7 +3388,7 @@
         </w:tc>
         <w:tc>
           <w:tcPr>
-            <w:tcW w:w="4876" w:type="dxa"/>
+            <w:tcW w:w="4875" w:type="dxa"/>
             <w:tcBorders>
               <w:top w:val="single" w:sz="4" w:space="0" w:color="000000"/>
               <w:left w:val="single" w:sz="4" w:space="0" w:color="000000"/>
@@ -3482,11 +3401,7 @@
             <w:pPr>
               <w:pStyle w:val="Normal"/>
               <w:jc w:val="left"/>
-              <w:rPr>
-                <w:b/>
-                <w:b/>
-                <w:szCs w:val="24"/>
-              </w:rPr>
+              <w:rPr/>
             </w:pPr>
             <w:r>
               <w:rPr>
@@ -3495,15 +3410,13 @@
               </w:rPr>
               <w:t>Раздел 5</w:t>
             </w:r>
-          </w:p>
-          <w:p>
-            <w:pPr>
-              <w:pStyle w:val="Normal"/>
-              <w:jc w:val="left"/>
-              <w:rPr>
-                <w:szCs w:val="24"/>
-              </w:rPr>
-            </w:pPr>
+            <w:r>
+              <w:rPr>
+                <w:b/>
+                <w:szCs w:val="24"/>
+              </w:rPr>
+              <w:t xml:space="preserve"> </w:t>
+            </w:r>
             <w:r>
               <w:rPr>
                 <w:b/>
@@ -3515,7 +3428,7 @@
         </w:tc>
         <w:tc>
           <w:tcPr>
-            <w:tcW w:w="907" w:type="dxa"/>
+            <w:tcW w:w="908" w:type="dxa"/>
             <w:tcBorders>
               <w:top w:val="single" w:sz="4" w:space="0" w:color="000000"/>
               <w:left w:val="single" w:sz="4" w:space="0" w:color="000000"/>
@@ -3577,7 +3490,7 @@
         </w:tc>
         <w:tc>
           <w:tcPr>
-            <w:tcW w:w="1121" w:type="dxa"/>
+            <w:tcW w:w="1120" w:type="dxa"/>
             <w:tcBorders>
               <w:top w:val="single" w:sz="4" w:space="0" w:color="000000"/>
               <w:left w:val="single" w:sz="4" w:space="0" w:color="000000"/>
@@ -3672,7 +3585,7 @@
         </w:tc>
         <w:tc>
           <w:tcPr>
-            <w:tcW w:w="4876" w:type="dxa"/>
+            <w:tcW w:w="4875" w:type="dxa"/>
             <w:tcBorders>
               <w:top w:val="single" w:sz="4" w:space="0" w:color="000000"/>
               <w:left w:val="single" w:sz="4" w:space="0" w:color="000000"/>
@@ -3703,7 +3616,7 @@
         </w:tc>
         <w:tc>
           <w:tcPr>
-            <w:tcW w:w="907" w:type="dxa"/>
+            <w:tcW w:w="908" w:type="dxa"/>
             <w:tcBorders>
               <w:top w:val="single" w:sz="4" w:space="0" w:color="000000"/>
               <w:left w:val="single" w:sz="4" w:space="0" w:color="000000"/>
@@ -3759,7 +3672,7 @@
         </w:tc>
         <w:tc>
           <w:tcPr>
-            <w:tcW w:w="1121" w:type="dxa"/>
+            <w:tcW w:w="1120" w:type="dxa"/>
             <w:tcBorders>
               <w:top w:val="single" w:sz="4" w:space="0" w:color="000000"/>
               <w:left w:val="single" w:sz="4" w:space="0" w:color="000000"/>
@@ -3848,7 +3761,7 @@
         </w:tc>
         <w:tc>
           <w:tcPr>
-            <w:tcW w:w="4876" w:type="dxa"/>
+            <w:tcW w:w="4875" w:type="dxa"/>
             <w:tcBorders>
               <w:top w:val="single" w:sz="4" w:space="0" w:color="000000"/>
               <w:left w:val="single" w:sz="4" w:space="0" w:color="000000"/>
@@ -3878,7 +3791,7 @@
         </w:tc>
         <w:tc>
           <w:tcPr>
-            <w:tcW w:w="907" w:type="dxa"/>
+            <w:tcW w:w="908" w:type="dxa"/>
             <w:tcBorders>
               <w:top w:val="single" w:sz="4" w:space="0" w:color="000000"/>
               <w:left w:val="single" w:sz="4" w:space="0" w:color="000000"/>
@@ -3934,7 +3847,7 @@
         </w:tc>
         <w:tc>
           <w:tcPr>
-            <w:tcW w:w="1121" w:type="dxa"/>
+            <w:tcW w:w="1120" w:type="dxa"/>
             <w:tcBorders>
               <w:top w:val="single" w:sz="4" w:space="0" w:color="000000"/>
               <w:left w:val="single" w:sz="4" w:space="0" w:color="000000"/>
@@ -4023,7 +3936,7 @@
         </w:tc>
         <w:tc>
           <w:tcPr>
-            <w:tcW w:w="4876" w:type="dxa"/>
+            <w:tcW w:w="4875" w:type="dxa"/>
             <w:tcBorders>
               <w:top w:val="single" w:sz="4" w:space="0" w:color="000000"/>
               <w:left w:val="single" w:sz="4" w:space="0" w:color="000000"/>
@@ -4036,40 +3949,20 @@
             <w:pPr>
               <w:pStyle w:val="Normal"/>
               <w:jc w:val="left"/>
-              <w:rPr>
-                <w:b/>
-                <w:b/>
-                <w:szCs w:val="24"/>
-              </w:rPr>
-            </w:pPr>
-            <w:r>
-              <w:rPr>
-                <w:b/>
-                <w:szCs w:val="24"/>
-              </w:rPr>
-              <w:t>Раздел 6</w:t>
-            </w:r>
-          </w:p>
-          <w:p>
-            <w:pPr>
-              <w:pStyle w:val="Normal"/>
-              <w:jc w:val="left"/>
-              <w:rPr>
-                <w:szCs w:val="24"/>
-              </w:rPr>
-            </w:pPr>
-            <w:r>
-              <w:rPr>
-                <w:b/>
-                <w:szCs w:val="24"/>
-              </w:rPr>
-              <w:t>Работа с участниками обучения</w:t>
-            </w:r>
-          </w:p>
-        </w:tc>
-        <w:tc>
-          <w:tcPr>
-            <w:tcW w:w="907" w:type="dxa"/>
+              <w:rPr/>
+            </w:pPr>
+            <w:r>
+              <w:rPr>
+                <w:b/>
+                <w:szCs w:val="24"/>
+              </w:rPr>
+              <w:t>Раздел 6 Работа с участниками обучения</w:t>
+            </w:r>
+          </w:p>
+        </w:tc>
+        <w:tc>
+          <w:tcPr>
+            <w:tcW w:w="908" w:type="dxa"/>
             <w:tcBorders>
               <w:top w:val="single" w:sz="4" w:space="0" w:color="000000"/>
               <w:left w:val="single" w:sz="4" w:space="0" w:color="000000"/>
@@ -4131,7 +4024,7 @@
         </w:tc>
         <w:tc>
           <w:tcPr>
-            <w:tcW w:w="1121" w:type="dxa"/>
+            <w:tcW w:w="1120" w:type="dxa"/>
             <w:tcBorders>
               <w:top w:val="single" w:sz="4" w:space="0" w:color="000000"/>
               <w:left w:val="single" w:sz="4" w:space="0" w:color="000000"/>
@@ -4229,7 +4122,7 @@
         </w:tc>
         <w:tc>
           <w:tcPr>
-            <w:tcW w:w="4876" w:type="dxa"/>
+            <w:tcW w:w="4875" w:type="dxa"/>
             <w:tcBorders>
               <w:top w:val="single" w:sz="4" w:space="0" w:color="000000"/>
               <w:left w:val="single" w:sz="4" w:space="0" w:color="000000"/>
@@ -4256,7 +4149,7 @@
         </w:tc>
         <w:tc>
           <w:tcPr>
-            <w:tcW w:w="907" w:type="dxa"/>
+            <w:tcW w:w="908" w:type="dxa"/>
             <w:tcBorders>
               <w:top w:val="single" w:sz="4" w:space="0" w:color="000000"/>
               <w:left w:val="single" w:sz="4" w:space="0" w:color="000000"/>
@@ -4311,7 +4204,7 @@
         </w:tc>
         <w:tc>
           <w:tcPr>
-            <w:tcW w:w="1121" w:type="dxa"/>
+            <w:tcW w:w="1120" w:type="dxa"/>
             <w:tcBorders>
               <w:top w:val="single" w:sz="4" w:space="0" w:color="000000"/>
               <w:left w:val="single" w:sz="4" w:space="0" w:color="000000"/>
@@ -4400,7 +4293,7 @@
         </w:tc>
         <w:tc>
           <w:tcPr>
-            <w:tcW w:w="4876" w:type="dxa"/>
+            <w:tcW w:w="4875" w:type="dxa"/>
             <w:tcBorders>
               <w:top w:val="single" w:sz="4" w:space="0" w:color="000000"/>
               <w:left w:val="single" w:sz="4" w:space="0" w:color="000000"/>
@@ -4429,7 +4322,7 @@
         </w:tc>
         <w:tc>
           <w:tcPr>
-            <w:tcW w:w="907" w:type="dxa"/>
+            <w:tcW w:w="908" w:type="dxa"/>
             <w:tcBorders>
               <w:top w:val="single" w:sz="4" w:space="0" w:color="000000"/>
               <w:left w:val="single" w:sz="4" w:space="0" w:color="000000"/>
@@ -4484,7 +4377,7 @@
         </w:tc>
         <w:tc>
           <w:tcPr>
-            <w:tcW w:w="1121" w:type="dxa"/>
+            <w:tcW w:w="1120" w:type="dxa"/>
             <w:tcBorders>
               <w:top w:val="single" w:sz="4" w:space="0" w:color="000000"/>
               <w:left w:val="single" w:sz="4" w:space="0" w:color="000000"/>
@@ -4573,7 +4466,7 @@
         </w:tc>
         <w:tc>
           <w:tcPr>
-            <w:tcW w:w="4876" w:type="dxa"/>
+            <w:tcW w:w="4875" w:type="dxa"/>
             <w:tcBorders>
               <w:top w:val="single" w:sz="4" w:space="0" w:color="000000"/>
               <w:left w:val="single" w:sz="4" w:space="0" w:color="000000"/>
@@ -4602,7 +4495,7 @@
         </w:tc>
         <w:tc>
           <w:tcPr>
-            <w:tcW w:w="907" w:type="dxa"/>
+            <w:tcW w:w="908" w:type="dxa"/>
             <w:tcBorders>
               <w:top w:val="single" w:sz="4" w:space="0" w:color="000000"/>
               <w:left w:val="single" w:sz="4" w:space="0" w:color="000000"/>
@@ -4656,7 +4549,7 @@
         </w:tc>
         <w:tc>
           <w:tcPr>
-            <w:tcW w:w="1121" w:type="dxa"/>
+            <w:tcW w:w="1120" w:type="dxa"/>
             <w:tcBorders>
               <w:top w:val="single" w:sz="4" w:space="0" w:color="000000"/>
               <w:left w:val="single" w:sz="4" w:space="0" w:color="000000"/>
@@ -4744,7 +4637,7 @@
         </w:tc>
         <w:tc>
           <w:tcPr>
-            <w:tcW w:w="4876" w:type="dxa"/>
+            <w:tcW w:w="4875" w:type="dxa"/>
             <w:tcBorders>
               <w:top w:val="single" w:sz="4" w:space="0" w:color="000000"/>
               <w:left w:val="single" w:sz="4" w:space="0" w:color="000000"/>
@@ -4757,40 +4650,20 @@
             <w:pPr>
               <w:pStyle w:val="Normal"/>
               <w:jc w:val="left"/>
-              <w:rPr>
-                <w:b/>
-                <w:b/>
-                <w:szCs w:val="24"/>
-              </w:rPr>
-            </w:pPr>
-            <w:r>
-              <w:rPr>
-                <w:b/>
-                <w:szCs w:val="24"/>
-              </w:rPr>
-              <w:t>Раздел 7</w:t>
-            </w:r>
-          </w:p>
-          <w:p>
-            <w:pPr>
-              <w:pStyle w:val="Normal"/>
-              <w:jc w:val="left"/>
-              <w:rPr>
-                <w:szCs w:val="24"/>
-              </w:rPr>
-            </w:pPr>
-            <w:r>
-              <w:rPr>
-                <w:b/>
-                <w:szCs w:val="24"/>
-              </w:rPr>
-              <w:t>Оптимальный выбор метода обучения</w:t>
-            </w:r>
-          </w:p>
-        </w:tc>
-        <w:tc>
-          <w:tcPr>
-            <w:tcW w:w="907" w:type="dxa"/>
+              <w:rPr/>
+            </w:pPr>
+            <w:r>
+              <w:rPr>
+                <w:b/>
+                <w:szCs w:val="24"/>
+              </w:rPr>
+              <w:t>Раздел 7 Оптимальный выбор метода обучения</w:t>
+            </w:r>
+          </w:p>
+        </w:tc>
+        <w:tc>
+          <w:tcPr>
+            <w:tcW w:w="908" w:type="dxa"/>
             <w:tcBorders>
               <w:top w:val="single" w:sz="4" w:space="0" w:color="000000"/>
               <w:left w:val="single" w:sz="4" w:space="0" w:color="000000"/>
@@ -4852,7 +4725,7 @@
         </w:tc>
         <w:tc>
           <w:tcPr>
-            <w:tcW w:w="1121" w:type="dxa"/>
+            <w:tcW w:w="1120" w:type="dxa"/>
             <w:tcBorders>
               <w:top w:val="single" w:sz="4" w:space="0" w:color="000000"/>
               <w:left w:val="single" w:sz="4" w:space="0" w:color="000000"/>
@@ -4947,7 +4820,7 @@
         </w:tc>
         <w:tc>
           <w:tcPr>
-            <w:tcW w:w="4876" w:type="dxa"/>
+            <w:tcW w:w="4875" w:type="dxa"/>
             <w:tcBorders>
               <w:top w:val="single" w:sz="4" w:space="0" w:color="000000"/>
               <w:left w:val="single" w:sz="4" w:space="0" w:color="000000"/>
@@ -4975,7 +4848,7 @@
         </w:tc>
         <w:tc>
           <w:tcPr>
-            <w:tcW w:w="907" w:type="dxa"/>
+            <w:tcW w:w="908" w:type="dxa"/>
             <w:tcBorders>
               <w:top w:val="single" w:sz="4" w:space="0" w:color="000000"/>
               <w:left w:val="single" w:sz="4" w:space="0" w:color="000000"/>
@@ -5029,7 +4902,7 @@
         </w:tc>
         <w:tc>
           <w:tcPr>
-            <w:tcW w:w="1121" w:type="dxa"/>
+            <w:tcW w:w="1120" w:type="dxa"/>
             <w:tcBorders>
               <w:top w:val="single" w:sz="4" w:space="0" w:color="000000"/>
               <w:left w:val="single" w:sz="4" w:space="0" w:color="000000"/>
@@ -5133,7 +5006,7 @@
         </w:tc>
         <w:tc>
           <w:tcPr>
-            <w:tcW w:w="4876" w:type="dxa"/>
+            <w:tcW w:w="4875" w:type="dxa"/>
             <w:tcBorders>
               <w:top w:val="single" w:sz="4" w:space="0" w:color="000000"/>
               <w:left w:val="single" w:sz="4" w:space="0" w:color="000000"/>
@@ -5146,40 +5019,20 @@
             <w:pPr>
               <w:pStyle w:val="Normal"/>
               <w:jc w:val="left"/>
-              <w:rPr>
-                <w:b/>
-                <w:b/>
-                <w:szCs w:val="24"/>
-              </w:rPr>
-            </w:pPr>
-            <w:r>
-              <w:rPr>
-                <w:b/>
-                <w:szCs w:val="24"/>
-              </w:rPr>
-              <w:t>Раздел 8</w:t>
-            </w:r>
-          </w:p>
-          <w:p>
-            <w:pPr>
-              <w:pStyle w:val="Normal"/>
-              <w:jc w:val="left"/>
-              <w:rPr>
-                <w:szCs w:val="24"/>
-              </w:rPr>
-            </w:pPr>
-            <w:r>
-              <w:rPr>
-                <w:b/>
-                <w:szCs w:val="24"/>
-              </w:rPr>
-              <w:t>Общие методы обучения</w:t>
-            </w:r>
-          </w:p>
-        </w:tc>
-        <w:tc>
-          <w:tcPr>
-            <w:tcW w:w="907" w:type="dxa"/>
+              <w:rPr/>
+            </w:pPr>
+            <w:r>
+              <w:rPr>
+                <w:b/>
+                <w:szCs w:val="24"/>
+              </w:rPr>
+              <w:t>Раздел 8 Общие методы обучения</w:t>
+            </w:r>
+          </w:p>
+        </w:tc>
+        <w:tc>
+          <w:tcPr>
+            <w:tcW w:w="908" w:type="dxa"/>
             <w:tcBorders>
               <w:top w:val="single" w:sz="4" w:space="0" w:color="000000"/>
               <w:left w:val="single" w:sz="4" w:space="0" w:color="000000"/>
@@ -5241,7 +5094,7 @@
         </w:tc>
         <w:tc>
           <w:tcPr>
-            <w:tcW w:w="1121" w:type="dxa"/>
+            <w:tcW w:w="1120" w:type="dxa"/>
             <w:tcBorders>
               <w:top w:val="single" w:sz="4" w:space="0" w:color="000000"/>
               <w:left w:val="single" w:sz="4" w:space="0" w:color="000000"/>
@@ -5336,7 +5189,7 @@
         </w:tc>
         <w:tc>
           <w:tcPr>
-            <w:tcW w:w="4876" w:type="dxa"/>
+            <w:tcW w:w="4875" w:type="dxa"/>
             <w:tcBorders>
               <w:top w:val="single" w:sz="4" w:space="0" w:color="000000"/>
               <w:left w:val="single" w:sz="4" w:space="0" w:color="000000"/>
@@ -5363,7 +5216,7 @@
         </w:tc>
         <w:tc>
           <w:tcPr>
-            <w:tcW w:w="907" w:type="dxa"/>
+            <w:tcW w:w="908" w:type="dxa"/>
             <w:tcBorders>
               <w:top w:val="single" w:sz="4" w:space="0" w:color="000000"/>
               <w:left w:val="single" w:sz="4" w:space="0" w:color="000000"/>
@@ -5418,7 +5271,7 @@
         </w:tc>
         <w:tc>
           <w:tcPr>
-            <w:tcW w:w="1121" w:type="dxa"/>
+            <w:tcW w:w="1120" w:type="dxa"/>
             <w:tcBorders>
               <w:top w:val="single" w:sz="4" w:space="0" w:color="000000"/>
               <w:left w:val="single" w:sz="4" w:space="0" w:color="000000"/>
@@ -5507,7 +5360,7 @@
         </w:tc>
         <w:tc>
           <w:tcPr>
-            <w:tcW w:w="4876" w:type="dxa"/>
+            <w:tcW w:w="4875" w:type="dxa"/>
             <w:tcBorders>
               <w:top w:val="single" w:sz="4" w:space="0" w:color="000000"/>
               <w:left w:val="single" w:sz="4" w:space="0" w:color="000000"/>
@@ -5520,40 +5373,20 @@
             <w:pPr>
               <w:pStyle w:val="Normal"/>
               <w:jc w:val="left"/>
-              <w:rPr>
-                <w:b/>
-                <w:b/>
-                <w:szCs w:val="24"/>
-              </w:rPr>
-            </w:pPr>
-            <w:r>
-              <w:rPr>
-                <w:b/>
-                <w:szCs w:val="24"/>
-              </w:rPr>
-              <w:t>Раздел 9</w:t>
-            </w:r>
-          </w:p>
-          <w:p>
-            <w:pPr>
-              <w:pStyle w:val="Normal"/>
-              <w:jc w:val="left"/>
-              <w:rPr>
-                <w:szCs w:val="24"/>
-              </w:rPr>
-            </w:pPr>
-            <w:r>
-              <w:rPr>
-                <w:b/>
-                <w:szCs w:val="24"/>
-              </w:rPr>
-              <w:t>Интерактивные методы обучения</w:t>
-            </w:r>
-          </w:p>
-        </w:tc>
-        <w:tc>
-          <w:tcPr>
-            <w:tcW w:w="907" w:type="dxa"/>
+              <w:rPr/>
+            </w:pPr>
+            <w:r>
+              <w:rPr>
+                <w:b/>
+                <w:szCs w:val="24"/>
+              </w:rPr>
+              <w:t>Раздел 9 Интерактивные методы обучения</w:t>
+            </w:r>
+          </w:p>
+        </w:tc>
+        <w:tc>
+          <w:tcPr>
+            <w:tcW w:w="908" w:type="dxa"/>
             <w:tcBorders>
               <w:top w:val="single" w:sz="4" w:space="0" w:color="000000"/>
               <w:left w:val="single" w:sz="4" w:space="0" w:color="000000"/>
@@ -5615,7 +5448,7 @@
         </w:tc>
         <w:tc>
           <w:tcPr>
-            <w:tcW w:w="1121" w:type="dxa"/>
+            <w:tcW w:w="1120" w:type="dxa"/>
             <w:tcBorders>
               <w:top w:val="single" w:sz="4" w:space="0" w:color="000000"/>
               <w:left w:val="single" w:sz="4" w:space="0" w:color="000000"/>
@@ -5710,7 +5543,7 @@
         </w:tc>
         <w:tc>
           <w:tcPr>
-            <w:tcW w:w="4876" w:type="dxa"/>
+            <w:tcW w:w="4875" w:type="dxa"/>
             <w:tcBorders>
               <w:top w:val="single" w:sz="4" w:space="0" w:color="000000"/>
               <w:left w:val="single" w:sz="4" w:space="0" w:color="000000"/>
@@ -5737,7 +5570,7 @@
         </w:tc>
         <w:tc>
           <w:tcPr>
-            <w:tcW w:w="907" w:type="dxa"/>
+            <w:tcW w:w="908" w:type="dxa"/>
             <w:tcBorders>
               <w:top w:val="single" w:sz="4" w:space="0" w:color="000000"/>
               <w:left w:val="single" w:sz="4" w:space="0" w:color="000000"/>
@@ -5791,7 +5624,7 @@
         </w:tc>
         <w:tc>
           <w:tcPr>
-            <w:tcW w:w="1121" w:type="dxa"/>
+            <w:tcW w:w="1120" w:type="dxa"/>
             <w:tcBorders>
               <w:top w:val="single" w:sz="4" w:space="0" w:color="000000"/>
               <w:left w:val="single" w:sz="4" w:space="0" w:color="000000"/>
@@ -5880,7 +5713,7 @@
         </w:tc>
         <w:tc>
           <w:tcPr>
-            <w:tcW w:w="4876" w:type="dxa"/>
+            <w:tcW w:w="4875" w:type="dxa"/>
             <w:tcBorders>
               <w:top w:val="single" w:sz="4" w:space="0" w:color="000000"/>
               <w:left w:val="single" w:sz="4" w:space="0" w:color="000000"/>
@@ -5893,34 +5726,14 @@
             <w:pPr>
               <w:pStyle w:val="Normal"/>
               <w:jc w:val="left"/>
-              <w:rPr>
-                <w:b/>
-                <w:b/>
-                <w:szCs w:val="24"/>
-              </w:rPr>
-            </w:pPr>
-            <w:r>
-              <w:rPr>
-                <w:b/>
-                <w:szCs w:val="24"/>
-              </w:rPr>
-              <w:t>Раздел 10</w:t>
-            </w:r>
-          </w:p>
-          <w:p>
-            <w:pPr>
-              <w:pStyle w:val="Normal"/>
-              <w:jc w:val="left"/>
-              <w:rPr>
-                <w:szCs w:val="24"/>
-              </w:rPr>
-            </w:pPr>
-            <w:r>
-              <w:rPr>
-                <w:b/>
-                <w:szCs w:val="24"/>
-              </w:rPr>
-              <w:t>Проектирование и дизайн обучения</w:t>
+              <w:rPr/>
+            </w:pPr>
+            <w:r>
+              <w:rPr>
+                <w:b/>
+                <w:szCs w:val="24"/>
+              </w:rPr>
+              <w:t>Раздел 10 Проектирование и дизайн обучения</w:t>
             </w:r>
             <w:r>
               <w:rPr>
@@ -5932,7 +5745,7 @@
         </w:tc>
         <w:tc>
           <w:tcPr>
-            <w:tcW w:w="907" w:type="dxa"/>
+            <w:tcW w:w="908" w:type="dxa"/>
             <w:tcBorders>
               <w:top w:val="single" w:sz="4" w:space="0" w:color="000000"/>
               <w:left w:val="single" w:sz="4" w:space="0" w:color="000000"/>
@@ -5994,7 +5807,7 @@
         </w:tc>
         <w:tc>
           <w:tcPr>
-            <w:tcW w:w="1121" w:type="dxa"/>
+            <w:tcW w:w="1120" w:type="dxa"/>
             <w:tcBorders>
               <w:top w:val="single" w:sz="4" w:space="0" w:color="000000"/>
               <w:left w:val="single" w:sz="4" w:space="0" w:color="000000"/>
@@ -6088,7 +5901,7 @@
         </w:tc>
         <w:tc>
           <w:tcPr>
-            <w:tcW w:w="4876" w:type="dxa"/>
+            <w:tcW w:w="4875" w:type="dxa"/>
             <w:tcBorders>
               <w:top w:val="single" w:sz="4" w:space="0" w:color="000000"/>
               <w:left w:val="single" w:sz="4" w:space="0" w:color="000000"/>
@@ -6115,7 +5928,7 @@
         </w:tc>
         <w:tc>
           <w:tcPr>
-            <w:tcW w:w="907" w:type="dxa"/>
+            <w:tcW w:w="908" w:type="dxa"/>
             <w:tcBorders>
               <w:top w:val="single" w:sz="4" w:space="0" w:color="000000"/>
               <w:left w:val="single" w:sz="4" w:space="0" w:color="000000"/>
@@ -6171,7 +5984,7 @@
         </w:tc>
         <w:tc>
           <w:tcPr>
-            <w:tcW w:w="1121" w:type="dxa"/>
+            <w:tcW w:w="1120" w:type="dxa"/>
             <w:tcBorders>
               <w:top w:val="single" w:sz="4" w:space="0" w:color="000000"/>
               <w:left w:val="single" w:sz="4" w:space="0" w:color="000000"/>
@@ -6267,7 +6080,7 @@
         </w:tc>
         <w:tc>
           <w:tcPr>
-            <w:tcW w:w="4876" w:type="dxa"/>
+            <w:tcW w:w="4875" w:type="dxa"/>
             <w:tcBorders>
               <w:top w:val="single" w:sz="4" w:space="0" w:color="000000"/>
               <w:left w:val="single" w:sz="4" w:space="0" w:color="000000"/>
@@ -6294,7 +6107,7 @@
         </w:tc>
         <w:tc>
           <w:tcPr>
-            <w:tcW w:w="907" w:type="dxa"/>
+            <w:tcW w:w="908" w:type="dxa"/>
             <w:tcBorders>
               <w:top w:val="single" w:sz="4" w:space="0" w:color="000000"/>
               <w:left w:val="single" w:sz="4" w:space="0" w:color="000000"/>
@@ -6350,7 +6163,7 @@
         </w:tc>
         <w:tc>
           <w:tcPr>
-            <w:tcW w:w="1121" w:type="dxa"/>
+            <w:tcW w:w="1120" w:type="dxa"/>
             <w:tcBorders>
               <w:top w:val="single" w:sz="4" w:space="0" w:color="000000"/>
               <w:left w:val="single" w:sz="4" w:space="0" w:color="000000"/>
@@ -6446,7 +6259,7 @@
         </w:tc>
         <w:tc>
           <w:tcPr>
-            <w:tcW w:w="4876" w:type="dxa"/>
+            <w:tcW w:w="4875" w:type="dxa"/>
             <w:tcBorders>
               <w:top w:val="single" w:sz="4" w:space="0" w:color="000000"/>
               <w:left w:val="single" w:sz="4" w:space="0" w:color="000000"/>
@@ -6471,7 +6284,7 @@
         </w:tc>
         <w:tc>
           <w:tcPr>
-            <w:tcW w:w="907" w:type="dxa"/>
+            <w:tcW w:w="908" w:type="dxa"/>
             <w:tcBorders>
               <w:top w:val="single" w:sz="4" w:space="0" w:color="000000"/>
               <w:left w:val="single" w:sz="4" w:space="0" w:color="000000"/>
@@ -6527,7 +6340,7 @@
         </w:tc>
         <w:tc>
           <w:tcPr>
-            <w:tcW w:w="1121" w:type="dxa"/>
+            <w:tcW w:w="1120" w:type="dxa"/>
             <w:tcBorders>
               <w:top w:val="single" w:sz="4" w:space="0" w:color="000000"/>
               <w:left w:val="single" w:sz="4" w:space="0" w:color="000000"/>
@@ -6620,33 +6433,15 @@
         </w:tc>
         <w:tc>
           <w:tcPr>
-            <w:tcW w:w="4876" w:type="dxa"/>
-            <w:tcBorders>
-              <w:top w:val="single" w:sz="4" w:space="0" w:color="000000"/>
-              <w:left w:val="single" w:sz="4" w:space="0" w:color="000000"/>
-              <w:bottom w:val="single" w:sz="4" w:space="0" w:color="000000"/>
-            </w:tcBorders>
-            <w:shd w:fill="auto" w:val="clear"/>
-            <w:vAlign w:val="center"/>
-          </w:tcPr>
-          <w:p>
-            <w:pPr>
-              <w:pStyle w:val="Normal"/>
-              <w:jc w:val="left"/>
-              <w:rPr>
-                <w:b/>
-                <w:b/>
-                <w:szCs w:val="24"/>
-              </w:rPr>
-            </w:pPr>
-            <w:r>
-              <w:rPr>
-                <w:b/>
-                <w:szCs w:val="24"/>
-              </w:rPr>
-              <w:t>Раздел 11</w:t>
-            </w:r>
-          </w:p>
+            <w:tcW w:w="4875" w:type="dxa"/>
+            <w:tcBorders>
+              <w:top w:val="single" w:sz="4" w:space="0" w:color="000000"/>
+              <w:left w:val="single" w:sz="4" w:space="0" w:color="000000"/>
+              <w:bottom w:val="single" w:sz="4" w:space="0" w:color="000000"/>
+            </w:tcBorders>
+            <w:shd w:fill="auto" w:val="clear"/>
+            <w:vAlign w:val="center"/>
+          </w:tcPr>
           <w:p>
             <w:pPr>
               <w:pStyle w:val="Normal"/>
@@ -6658,13 +6453,13 @@
                 <w:b/>
                 <w:szCs w:val="24"/>
               </w:rPr>
-              <w:t xml:space="preserve">Система оценки эффективности обучения </w:t>
-            </w:r>
-          </w:p>
-        </w:tc>
-        <w:tc>
-          <w:tcPr>
-            <w:tcW w:w="907" w:type="dxa"/>
+              <w:t xml:space="preserve">Раздел 11 Система оценки эффективности обучения </w:t>
+            </w:r>
+          </w:p>
+        </w:tc>
+        <w:tc>
+          <w:tcPr>
+            <w:tcW w:w="908" w:type="dxa"/>
             <w:tcBorders>
               <w:top w:val="single" w:sz="4" w:space="0" w:color="000000"/>
               <w:left w:val="single" w:sz="4" w:space="0" w:color="000000"/>
@@ -6724,7 +6519,7 @@
         </w:tc>
         <w:tc>
           <w:tcPr>
-            <w:tcW w:w="1121" w:type="dxa"/>
+            <w:tcW w:w="1120" w:type="dxa"/>
             <w:tcBorders>
               <w:top w:val="single" w:sz="4" w:space="0" w:color="000000"/>
               <w:left w:val="single" w:sz="4" w:space="0" w:color="000000"/>
@@ -6822,7 +6617,7 @@
         </w:tc>
         <w:tc>
           <w:tcPr>
-            <w:tcW w:w="4876" w:type="dxa"/>
+            <w:tcW w:w="4875" w:type="dxa"/>
             <w:tcBorders>
               <w:top w:val="single" w:sz="4" w:space="0" w:color="000000"/>
               <w:left w:val="single" w:sz="4" w:space="0" w:color="000000"/>
@@ -6859,7 +6654,7 @@
         </w:tc>
         <w:tc>
           <w:tcPr>
-            <w:tcW w:w="907" w:type="dxa"/>
+            <w:tcW w:w="908" w:type="dxa"/>
             <w:tcBorders>
               <w:top w:val="single" w:sz="4" w:space="0" w:color="000000"/>
               <w:left w:val="single" w:sz="4" w:space="0" w:color="000000"/>
@@ -6915,7 +6710,7 @@
         </w:tc>
         <w:tc>
           <w:tcPr>
-            <w:tcW w:w="1121" w:type="dxa"/>
+            <w:tcW w:w="1120" w:type="dxa"/>
             <w:tcBorders>
               <w:top w:val="single" w:sz="4" w:space="0" w:color="000000"/>
               <w:left w:val="single" w:sz="4" w:space="0" w:color="000000"/>
@@ -7004,7 +6799,7 @@
         </w:tc>
         <w:tc>
           <w:tcPr>
-            <w:tcW w:w="4876" w:type="dxa"/>
+            <w:tcW w:w="4875" w:type="dxa"/>
             <w:tcBorders>
               <w:top w:val="single" w:sz="4" w:space="0" w:color="000000"/>
               <w:left w:val="single" w:sz="4" w:space="0" w:color="000000"/>
@@ -7031,7 +6826,7 @@
         </w:tc>
         <w:tc>
           <w:tcPr>
-            <w:tcW w:w="907" w:type="dxa"/>
+            <w:tcW w:w="908" w:type="dxa"/>
             <w:tcBorders>
               <w:top w:val="single" w:sz="4" w:space="0" w:color="000000"/>
               <w:left w:val="single" w:sz="4" w:space="0" w:color="000000"/>
@@ -7087,7 +6882,7 @@
         </w:tc>
         <w:tc>
           <w:tcPr>
-            <w:tcW w:w="1121" w:type="dxa"/>
+            <w:tcW w:w="1120" w:type="dxa"/>
             <w:tcBorders>
               <w:top w:val="single" w:sz="4" w:space="0" w:color="000000"/>
               <w:left w:val="single" w:sz="4" w:space="0" w:color="000000"/>
@@ -7176,7 +6971,7 @@
         </w:tc>
         <w:tc>
           <w:tcPr>
-            <w:tcW w:w="4876" w:type="dxa"/>
+            <w:tcW w:w="4875" w:type="dxa"/>
             <w:tcBorders>
               <w:top w:val="single" w:sz="4" w:space="0" w:color="000000"/>
               <w:left w:val="single" w:sz="4" w:space="0" w:color="000000"/>
@@ -7203,7 +6998,7 @@
         </w:tc>
         <w:tc>
           <w:tcPr>
-            <w:tcW w:w="907" w:type="dxa"/>
+            <w:tcW w:w="908" w:type="dxa"/>
             <w:tcBorders>
               <w:top w:val="single" w:sz="4" w:space="0" w:color="000000"/>
               <w:left w:val="single" w:sz="4" w:space="0" w:color="000000"/>
@@ -7259,7 +7054,7 @@
         </w:tc>
         <w:tc>
           <w:tcPr>
-            <w:tcW w:w="1121" w:type="dxa"/>
+            <w:tcW w:w="1120" w:type="dxa"/>
             <w:tcBorders>
               <w:top w:val="single" w:sz="4" w:space="0" w:color="000000"/>
               <w:left w:val="single" w:sz="4" w:space="0" w:color="000000"/>
@@ -7348,7 +7143,7 @@
         </w:tc>
         <w:tc>
           <w:tcPr>
-            <w:tcW w:w="4876" w:type="dxa"/>
+            <w:tcW w:w="4875" w:type="dxa"/>
             <w:tcBorders>
               <w:top w:val="single" w:sz="4" w:space="0" w:color="000000"/>
               <w:left w:val="single" w:sz="4" w:space="0" w:color="000000"/>
@@ -7378,7 +7173,7 @@
         </w:tc>
         <w:tc>
           <w:tcPr>
-            <w:tcW w:w="907" w:type="dxa"/>
+            <w:tcW w:w="908" w:type="dxa"/>
             <w:tcBorders>
               <w:top w:val="single" w:sz="4" w:space="0" w:color="000000"/>
               <w:left w:val="single" w:sz="4" w:space="0" w:color="000000"/>
@@ -7440,7 +7235,7 @@
         </w:tc>
         <w:tc>
           <w:tcPr>
-            <w:tcW w:w="1121" w:type="dxa"/>
+            <w:tcW w:w="1120" w:type="dxa"/>
             <w:tcBorders>
               <w:top w:val="single" w:sz="4" w:space="0" w:color="000000"/>
               <w:left w:val="single" w:sz="4" w:space="0" w:color="000000"/>
@@ -7540,7 +7335,7 @@
         </w:tc>
         <w:tc>
           <w:tcPr>
-            <w:tcW w:w="4876" w:type="dxa"/>
+            <w:tcW w:w="4875" w:type="dxa"/>
             <w:tcBorders>
               <w:top w:val="single" w:sz="4" w:space="0" w:color="000000"/>
               <w:left w:val="single" w:sz="4" w:space="0" w:color="000000"/>
@@ -7570,7 +7365,7 @@
         </w:tc>
         <w:tc>
           <w:tcPr>
-            <w:tcW w:w="907" w:type="dxa"/>
+            <w:tcW w:w="908" w:type="dxa"/>
             <w:tcBorders>
               <w:top w:val="single" w:sz="4" w:space="0" w:color="000000"/>
               <w:left w:val="single" w:sz="4" w:space="0" w:color="000000"/>
@@ -7630,7 +7425,7 @@
         </w:tc>
         <w:tc>
           <w:tcPr>
-            <w:tcW w:w="1121" w:type="dxa"/>
+            <w:tcW w:w="1120" w:type="dxa"/>
             <w:tcBorders>
               <w:top w:val="single" w:sz="4" w:space="0" w:color="000000"/>
               <w:left w:val="single" w:sz="4" w:space="0" w:color="000000"/>
@@ -8035,6 +7830,10 @@
     <w:p>
       <w:pPr>
         <w:pStyle w:val="Heading1"/>
+        <w:numPr>
+          <w:ilvl w:val="0"/>
+          <w:numId w:val="2"/>
+        </w:numPr>
         <w:jc w:val="left"/>
         <w:rPr/>
       </w:pPr>
@@ -8070,8 +7869,8 @@
       </w:tblPr>
       <w:tblGrid>
         <w:gridCol w:w="753"/>
-        <w:gridCol w:w="1509"/>
-        <w:gridCol w:w="7623"/>
+        <w:gridCol w:w="1508"/>
+        <w:gridCol w:w="7624"/>
       </w:tblGrid>
       <w:tr>
         <w:trPr>
@@ -8109,7 +7908,7 @@
         </w:tc>
         <w:tc>
           <w:tcPr>
-            <w:tcW w:w="1509" w:type="dxa"/>
+            <w:tcW w:w="1508" w:type="dxa"/>
             <w:tcBorders>
               <w:top w:val="single" w:sz="4" w:space="0" w:color="000000"/>
               <w:left w:val="single" w:sz="4" w:space="0" w:color="000000"/>
@@ -8139,7 +7938,7 @@
         </w:tc>
         <w:tc>
           <w:tcPr>
-            <w:tcW w:w="7623" w:type="dxa"/>
+            <w:tcW w:w="7624" w:type="dxa"/>
             <w:tcBorders>
               <w:top w:val="single" w:sz="4" w:space="0" w:color="000000"/>
               <w:left w:val="single" w:sz="4" w:space="0" w:color="000000"/>
@@ -8201,7 +8000,7 @@
         </w:tc>
         <w:tc>
           <w:tcPr>
-            <w:tcW w:w="1509" w:type="dxa"/>
+            <w:tcW w:w="1508" w:type="dxa"/>
             <w:tcBorders>
               <w:top w:val="single" w:sz="4" w:space="0" w:color="000000"/>
               <w:left w:val="single" w:sz="4" w:space="0" w:color="000000"/>
@@ -8228,7 +8027,7 @@
         </w:tc>
         <w:tc>
           <w:tcPr>
-            <w:tcW w:w="7623" w:type="dxa"/>
+            <w:tcW w:w="7624" w:type="dxa"/>
             <w:tcBorders>
               <w:top w:val="single" w:sz="4" w:space="0" w:color="000000"/>
               <w:left w:val="single" w:sz="4" w:space="0" w:color="000000"/>
@@ -8313,7 +8112,7 @@
         </w:tc>
         <w:tc>
           <w:tcPr>
-            <w:tcW w:w="1509" w:type="dxa"/>
+            <w:tcW w:w="1508" w:type="dxa"/>
             <w:tcBorders>
               <w:top w:val="single" w:sz="4" w:space="0" w:color="000000"/>
               <w:left w:val="single" w:sz="4" w:space="0" w:color="000000"/>
@@ -8340,7 +8139,7 @@
         </w:tc>
         <w:tc>
           <w:tcPr>
-            <w:tcW w:w="7623" w:type="dxa"/>
+            <w:tcW w:w="7624" w:type="dxa"/>
             <w:tcBorders>
               <w:top w:val="single" w:sz="4" w:space="0" w:color="000000"/>
               <w:left w:val="single" w:sz="4" w:space="0" w:color="000000"/>
@@ -8410,7 +8209,7 @@
         </w:tc>
         <w:tc>
           <w:tcPr>
-            <w:tcW w:w="1509" w:type="dxa"/>
+            <w:tcW w:w="1508" w:type="dxa"/>
             <w:tcBorders>
               <w:top w:val="single" w:sz="4" w:space="0" w:color="000000"/>
               <w:left w:val="single" w:sz="4" w:space="0" w:color="000000"/>
@@ -8437,7 +8236,7 @@
         </w:tc>
         <w:tc>
           <w:tcPr>
-            <w:tcW w:w="7623" w:type="dxa"/>
+            <w:tcW w:w="7624" w:type="dxa"/>
             <w:tcBorders>
               <w:top w:val="single" w:sz="4" w:space="0" w:color="000000"/>
               <w:left w:val="single" w:sz="4" w:space="0" w:color="000000"/>
@@ -8511,7 +8310,7 @@
         </w:tc>
         <w:tc>
           <w:tcPr>
-            <w:tcW w:w="1509" w:type="dxa"/>
+            <w:tcW w:w="1508" w:type="dxa"/>
             <w:tcBorders>
               <w:top w:val="single" w:sz="4" w:space="0" w:color="000000"/>
               <w:left w:val="single" w:sz="4" w:space="0" w:color="000000"/>
@@ -8538,7 +8337,7 @@
         </w:tc>
         <w:tc>
           <w:tcPr>
-            <w:tcW w:w="7623" w:type="dxa"/>
+            <w:tcW w:w="7624" w:type="dxa"/>
             <w:tcBorders>
               <w:top w:val="single" w:sz="4" w:space="0" w:color="000000"/>
               <w:left w:val="single" w:sz="4" w:space="0" w:color="000000"/>
@@ -8612,7 +8411,7 @@
         </w:tc>
         <w:tc>
           <w:tcPr>
-            <w:tcW w:w="1509" w:type="dxa"/>
+            <w:tcW w:w="1508" w:type="dxa"/>
             <w:tcBorders>
               <w:top w:val="single" w:sz="4" w:space="0" w:color="000000"/>
               <w:left w:val="single" w:sz="4" w:space="0" w:color="000000"/>
@@ -8639,7 +8438,7 @@
         </w:tc>
         <w:tc>
           <w:tcPr>
-            <w:tcW w:w="7623" w:type="dxa"/>
+            <w:tcW w:w="7624" w:type="dxa"/>
             <w:tcBorders>
               <w:top w:val="single" w:sz="4" w:space="0" w:color="000000"/>
               <w:left w:val="single" w:sz="4" w:space="0" w:color="000000"/>
@@ -8695,7 +8494,7 @@
         </w:tc>
         <w:tc>
           <w:tcPr>
-            <w:tcW w:w="1509" w:type="dxa"/>
+            <w:tcW w:w="1508" w:type="dxa"/>
             <w:tcBorders>
               <w:top w:val="single" w:sz="4" w:space="0" w:color="000000"/>
               <w:left w:val="single" w:sz="4" w:space="0" w:color="000000"/>
@@ -8722,7 +8521,7 @@
         </w:tc>
         <w:tc>
           <w:tcPr>
-            <w:tcW w:w="7623" w:type="dxa"/>
+            <w:tcW w:w="7624" w:type="dxa"/>
             <w:tcBorders>
               <w:top w:val="single" w:sz="4" w:space="0" w:color="000000"/>
               <w:left w:val="single" w:sz="4" w:space="0" w:color="000000"/>
@@ -8780,7 +8579,7 @@
         </w:tc>
         <w:tc>
           <w:tcPr>
-            <w:tcW w:w="1509" w:type="dxa"/>
+            <w:tcW w:w="1508" w:type="dxa"/>
             <w:tcBorders>
               <w:top w:val="single" w:sz="4" w:space="0" w:color="000000"/>
               <w:left w:val="single" w:sz="4" w:space="0" w:color="000000"/>
@@ -8807,7 +8606,7 @@
         </w:tc>
         <w:tc>
           <w:tcPr>
-            <w:tcW w:w="7623" w:type="dxa"/>
+            <w:tcW w:w="7624" w:type="dxa"/>
             <w:tcBorders>
               <w:top w:val="single" w:sz="4" w:space="0" w:color="000000"/>
               <w:left w:val="single" w:sz="4" w:space="0" w:color="000000"/>
@@ -8878,7 +8677,7 @@
         </w:tc>
         <w:tc>
           <w:tcPr>
-            <w:tcW w:w="1509" w:type="dxa"/>
+            <w:tcW w:w="1508" w:type="dxa"/>
             <w:tcBorders>
               <w:top w:val="single" w:sz="4" w:space="0" w:color="000000"/>
               <w:left w:val="single" w:sz="4" w:space="0" w:color="000000"/>
@@ -8905,7 +8704,7 @@
         </w:tc>
         <w:tc>
           <w:tcPr>
-            <w:tcW w:w="7623" w:type="dxa"/>
+            <w:tcW w:w="7624" w:type="dxa"/>
             <w:tcBorders>
               <w:top w:val="single" w:sz="4" w:space="0" w:color="000000"/>
               <w:left w:val="single" w:sz="4" w:space="0" w:color="000000"/>
@@ -8979,7 +8778,7 @@
         </w:tc>
         <w:tc>
           <w:tcPr>
-            <w:tcW w:w="1509" w:type="dxa"/>
+            <w:tcW w:w="1508" w:type="dxa"/>
             <w:tcBorders>
               <w:top w:val="single" w:sz="4" w:space="0" w:color="000000"/>
               <w:left w:val="single" w:sz="4" w:space="0" w:color="000000"/>
@@ -9006,7 +8805,7 @@
         </w:tc>
         <w:tc>
           <w:tcPr>
-            <w:tcW w:w="7623" w:type="dxa"/>
+            <w:tcW w:w="7624" w:type="dxa"/>
             <w:tcBorders>
               <w:top w:val="single" w:sz="4" w:space="0" w:color="000000"/>
               <w:left w:val="single" w:sz="4" w:space="0" w:color="000000"/>
@@ -9064,7 +8863,7 @@
         </w:tc>
         <w:tc>
           <w:tcPr>
-            <w:tcW w:w="1509" w:type="dxa"/>
+            <w:tcW w:w="1508" w:type="dxa"/>
             <w:tcBorders>
               <w:top w:val="single" w:sz="4" w:space="0" w:color="000000"/>
               <w:left w:val="single" w:sz="4" w:space="0" w:color="000000"/>
@@ -9091,7 +8890,7 @@
         </w:tc>
         <w:tc>
           <w:tcPr>
-            <w:tcW w:w="7623" w:type="dxa"/>
+            <w:tcW w:w="7624" w:type="dxa"/>
             <w:tcBorders>
               <w:top w:val="single" w:sz="4" w:space="0" w:color="000000"/>
               <w:left w:val="single" w:sz="4" w:space="0" w:color="000000"/>
@@ -9149,7 +8948,7 @@
         </w:tc>
         <w:tc>
           <w:tcPr>
-            <w:tcW w:w="1509" w:type="dxa"/>
+            <w:tcW w:w="1508" w:type="dxa"/>
             <w:tcBorders>
               <w:top w:val="single" w:sz="4" w:space="0" w:color="000000"/>
               <w:left w:val="single" w:sz="4" w:space="0" w:color="000000"/>
@@ -9176,7 +8975,7 @@
         </w:tc>
         <w:tc>
           <w:tcPr>
-            <w:tcW w:w="7623" w:type="dxa"/>
+            <w:tcW w:w="7624" w:type="dxa"/>
             <w:tcBorders>
               <w:top w:val="single" w:sz="4" w:space="0" w:color="000000"/>
               <w:left w:val="single" w:sz="4" w:space="0" w:color="000000"/>
@@ -9247,7 +9046,7 @@
         </w:tc>
         <w:tc>
           <w:tcPr>
-            <w:tcW w:w="1509" w:type="dxa"/>
+            <w:tcW w:w="1508" w:type="dxa"/>
             <w:tcBorders>
               <w:top w:val="single" w:sz="4" w:space="0" w:color="000000"/>
               <w:left w:val="single" w:sz="4" w:space="0" w:color="000000"/>
@@ -9274,7 +9073,7 @@
         </w:tc>
         <w:tc>
           <w:tcPr>
-            <w:tcW w:w="7623" w:type="dxa"/>
+            <w:tcW w:w="7624" w:type="dxa"/>
             <w:tcBorders>
               <w:top w:val="single" w:sz="4" w:space="0" w:color="000000"/>
               <w:left w:val="single" w:sz="4" w:space="0" w:color="000000"/>
@@ -9384,8 +9183,8 @@
       </w:tblCellMar>
     </w:tblPr>
     <w:tblGrid>
-      <w:gridCol w:w="2269"/>
-      <w:gridCol w:w="6095"/>
+      <w:gridCol w:w="2268"/>
+      <w:gridCol w:w="6096"/>
       <w:gridCol w:w="1559"/>
     </w:tblGrid>
     <w:tr>
@@ -9395,7 +9194,7 @@
       </w:trPr>
       <w:tc>
         <w:tcPr>
-          <w:tcW w:w="2269" w:type="dxa"/>
+          <w:tcW w:w="2268" w:type="dxa"/>
           <w:tcBorders>
             <w:bottom w:val="single" w:sz="4" w:space="0" w:color="000000"/>
           </w:tcBorders>
@@ -9414,11 +9213,7 @@
             </w:rPr>
           </w:pPr>
           <w:r>
-            <w:rPr>
-              <w:rFonts w:cs="Arial" w:ascii="Arial" w:hAnsi="Arial"/>
-              <w:sz w:val="18"/>
-              <w:szCs w:val="18"/>
-            </w:rPr>
+            <w:rPr/>
             <w:drawing>
               <wp:inline distT="0" distB="0" distL="0" distR="0">
                 <wp:extent cx="1277620" cy="355600"/>
@@ -9438,7 +9233,7 @@
                       </pic:nvPicPr>
                       <pic:blipFill>
                         <a:blip r:embed="rId1"/>
-                        <a:srcRect l="-4" t="-14" r="-4" b="-14"/>
+                        <a:srcRect l="-7" t="-27" r="-7" b="-27"/>
                         <a:stretch>
                           <a:fillRect/>
                         </a:stretch>
@@ -9462,7 +9257,7 @@
       </w:tc>
       <w:tc>
         <w:tcPr>
-          <w:tcW w:w="6095" w:type="dxa"/>
+          <w:tcW w:w="6096" w:type="dxa"/>
           <w:tcBorders>
             <w:bottom w:val="single" w:sz="4" w:space="0" w:color="000000"/>
           </w:tcBorders>
@@ -9629,10 +9424,7 @@
           <w:pPr>
             <w:pStyle w:val="Header"/>
             <w:jc w:val="right"/>
-            <w:rPr>
-              <w:color w:val="808080"/>
-              <w:szCs w:val="24"/>
-            </w:rPr>
+            <w:rPr/>
           </w:pPr>
           <w:r>
             <w:rPr>
@@ -9644,7 +9436,6 @@
           </w:r>
           <w:r>
             <w:rPr>
-              <w:color w:val="808080"/>
               <w:szCs w:val="24"/>
             </w:rPr>
             <w:fldChar w:fldCharType="begin"/>
@@ -9682,7 +9473,6 @@
           </w:r>
           <w:r>
             <w:rPr>
-              <w:color w:val="808080"/>
               <w:szCs w:val="24"/>
             </w:rPr>
             <w:fldChar w:fldCharType="begin"/>
@@ -9691,7 +9481,7 @@
             <w:rPr>
               <w:szCs w:val="24"/>
             </w:rPr>
-            <w:instrText> NUMPAGES \* ARABIC </w:instrText>
+            <w:instrText> NUMPAGES </w:instrText>
           </w:r>
           <w:r>
             <w:rPr>
@@ -9748,15 +9538,15 @@
       </w:tblCellMar>
     </w:tblPr>
     <w:tblGrid>
-      <w:gridCol w:w="11625"/>
-      <w:gridCol w:w="283"/>
+      <w:gridCol w:w="11624"/>
+      <w:gridCol w:w="284"/>
       <w:gridCol w:w="4536"/>
     </w:tblGrid>
     <w:tr>
       <w:trPr/>
       <w:tc>
         <w:tcPr>
-          <w:tcW w:w="11625" w:type="dxa"/>
+          <w:tcW w:w="11624" w:type="dxa"/>
           <w:tcBorders/>
           <w:shd w:fill="auto" w:val="clear"/>
         </w:tcPr>
@@ -9768,7 +9558,7 @@
           </w:pPr>
           <w:r>
             <w:drawing>
-              <wp:anchor behindDoc="1" distT="0" distB="0" distL="114935" distR="114935" simplePos="0" locked="0" layoutInCell="1" allowOverlap="1" relativeHeight="6">
+              <wp:anchor behindDoc="1" distT="0" distB="0" distL="0" distR="0" simplePos="0" locked="0" layoutInCell="1" allowOverlap="1" relativeHeight="2">
                 <wp:simplePos x="0" y="0"/>
                 <wp:positionH relativeFrom="margin">
                   <wp:posOffset>-199390</wp:posOffset>
@@ -9794,7 +9584,7 @@
                       </pic:nvPicPr>
                       <pic:blipFill>
                         <a:blip r:embed="rId1"/>
-                        <a:srcRect l="-4" t="-14" r="-4" b="-14"/>
+                        <a:srcRect l="-7" t="-27" r="-7" b="-27"/>
                         <a:stretch>
                           <a:fillRect/>
                         </a:stretch>
@@ -9863,7 +9653,7 @@
       </w:tc>
       <w:tc>
         <w:tcPr>
-          <w:tcW w:w="283" w:type="dxa"/>
+          <w:tcW w:w="284" w:type="dxa"/>
           <w:tcBorders/>
           <w:shd w:fill="auto" w:val="clear"/>
         </w:tcPr>
@@ -10021,8 +9811,103 @@
       </w:pPr>
     </w:lvl>
   </w:abstractNum>
+  <w:abstractNum w:abstractNumId="2">
+    <w:lvl w:ilvl="0">
+      <w:start w:val="1"/>
+      <w:numFmt w:val="none"/>
+      <w:suff w:val="nothing"/>
+      <w:lvlText w:val=""/>
+      <w:lvlJc w:val="left"/>
+      <w:pPr>
+        <w:ind w:left="0" w:hanging="0"/>
+      </w:pPr>
+    </w:lvl>
+    <w:lvl w:ilvl="1">
+      <w:start w:val="1"/>
+      <w:numFmt w:val="none"/>
+      <w:suff w:val="nothing"/>
+      <w:lvlText w:val=""/>
+      <w:lvlJc w:val="left"/>
+      <w:pPr>
+        <w:ind w:left="0" w:hanging="0"/>
+      </w:pPr>
+    </w:lvl>
+    <w:lvl w:ilvl="2">
+      <w:start w:val="1"/>
+      <w:numFmt w:val="none"/>
+      <w:suff w:val="nothing"/>
+      <w:lvlText w:val=""/>
+      <w:lvlJc w:val="left"/>
+      <w:pPr>
+        <w:ind w:left="0" w:hanging="0"/>
+      </w:pPr>
+    </w:lvl>
+    <w:lvl w:ilvl="3">
+      <w:start w:val="1"/>
+      <w:numFmt w:val="none"/>
+      <w:suff w:val="nothing"/>
+      <w:lvlText w:val=""/>
+      <w:lvlJc w:val="left"/>
+      <w:pPr>
+        <w:ind w:left="0" w:hanging="0"/>
+      </w:pPr>
+    </w:lvl>
+    <w:lvl w:ilvl="4">
+      <w:start w:val="1"/>
+      <w:numFmt w:val="none"/>
+      <w:suff w:val="nothing"/>
+      <w:lvlText w:val=""/>
+      <w:lvlJc w:val="left"/>
+      <w:pPr>
+        <w:ind w:left="0" w:hanging="0"/>
+      </w:pPr>
+    </w:lvl>
+    <w:lvl w:ilvl="5">
+      <w:start w:val="1"/>
+      <w:numFmt w:val="none"/>
+      <w:suff w:val="nothing"/>
+      <w:lvlText w:val=""/>
+      <w:lvlJc w:val="left"/>
+      <w:pPr>
+        <w:ind w:left="0" w:hanging="0"/>
+      </w:pPr>
+    </w:lvl>
+    <w:lvl w:ilvl="6">
+      <w:start w:val="1"/>
+      <w:numFmt w:val="none"/>
+      <w:suff w:val="nothing"/>
+      <w:lvlText w:val=""/>
+      <w:lvlJc w:val="left"/>
+      <w:pPr>
+        <w:ind w:left="0" w:hanging="0"/>
+      </w:pPr>
+    </w:lvl>
+    <w:lvl w:ilvl="7">
+      <w:start w:val="1"/>
+      <w:numFmt w:val="none"/>
+      <w:suff w:val="nothing"/>
+      <w:lvlText w:val=""/>
+      <w:lvlJc w:val="left"/>
+      <w:pPr>
+        <w:ind w:left="0" w:hanging="0"/>
+      </w:pPr>
+    </w:lvl>
+    <w:lvl w:ilvl="8">
+      <w:start w:val="1"/>
+      <w:numFmt w:val="none"/>
+      <w:suff w:val="nothing"/>
+      <w:lvlText w:val=""/>
+      <w:lvlJc w:val="left"/>
+      <w:pPr>
+        <w:ind w:left="0" w:hanging="0"/>
+      </w:pPr>
+    </w:lvl>
+  </w:abstractNum>
   <w:num w:numId="1">
     <w:abstractNumId w:val="1"/>
+  </w:num>
+  <w:num w:numId="2">
+    <w:abstractNumId w:val="2"/>
   </w:num>
 </w:numbering>
 </file>
@@ -10033,6 +9918,7 @@
     <w:rPrDefault>
       <w:rPr>
         <w:rFonts w:ascii="Liberation Serif" w:hAnsi="Liberation Serif" w:eastAsia="Noto Serif CJK SC" w:cs="Lohit Devanagari"/>
+        <w:sz w:val="20"/>
         <w:szCs w:val="24"/>
         <w:lang w:val="en-US" w:eastAsia="zh-CN" w:bidi="hi-IN"/>
       </w:rPr>
@@ -10048,14 +9934,16 @@
       <w:widowControl/>
       <w:suppressAutoHyphens w:val="false"/>
       <w:bidi w:val="0"/>
+      <w:spacing w:before="0" w:after="0"/>
       <w:jc w:val="both"/>
     </w:pPr>
     <w:rPr>
       <w:rFonts w:ascii="Times New Roman" w:hAnsi="Times New Roman" w:eastAsia="Times New Roman" w:cs="Times New Roman"/>
       <w:color w:val="auto"/>
+      <w:kern w:val="0"/>
       <w:sz w:val="24"/>
       <w:szCs w:val="20"/>
-      <w:lang w:val="ru-RU" w:bidi="ar-SA" w:eastAsia="zh-CN"/>
+      <w:lang w:val="ru-RU" w:eastAsia="zh-CN" w:bidi="ar-SA"/>
     </w:rPr>
   </w:style>
   <w:style w:type="paragraph" w:styleId="Heading1">
@@ -11719,15 +11607,17 @@
     <w:qFormat/>
     <w:pPr>
       <w:widowControl w:val="false"/>
-      <w:autoSpaceDE w:val="false"/>
       <w:bidi w:val="0"/>
+      <w:spacing w:before="0" w:after="0"/>
+      <w:jc w:val="left"/>
     </w:pPr>
     <w:rPr>
       <w:rFonts w:ascii="Times New Roman" w:hAnsi="Times New Roman" w:eastAsia="Times New Roman" w:cs="Times New Roman"/>
       <w:color w:val="auto"/>
+      <w:kern w:val="0"/>
       <w:sz w:val="24"/>
       <w:szCs w:val="24"/>
-      <w:lang w:val="ru-RU" w:bidi="ar-SA" w:eastAsia="zh-CN"/>
+      <w:lang w:val="ru-RU" w:eastAsia="zh-CN" w:bidi="ar-SA"/>
     </w:rPr>
   </w:style>
   <w:style w:type="paragraph" w:styleId="Style20">

</xml_diff>